<commit_message>
adding video and re-styling page
</commit_message>
<xml_diff>
--- a/portfolio/Portfolio Notes.docx
+++ b/portfolio/Portfolio Notes.docx
@@ -17,6 +17,30 @@
         </w:numPr>
       </w:pPr>
       <w:r>
+        <w:t>Why does the video not play?</w:t>
+      </w:r>
+    </w:p>
+    <w:p>
+      <w:pPr>
+        <w:pStyle w:val="ListParagraph"/>
+        <w:numPr>
+          <w:ilvl w:val="0"/>
+          <w:numId w:val="1"/>
+        </w:numPr>
+      </w:pPr>
+      <w:r>
+        <w:t>Why is the video longer than window height?</w:t>
+      </w:r>
+    </w:p>
+    <w:p>
+      <w:pPr>
+        <w:pStyle w:val="ListParagraph"/>
+        <w:numPr>
+          <w:ilvl w:val="0"/>
+          <w:numId w:val="1"/>
+        </w:numPr>
+      </w:pPr>
+      <w:r>
         <w:t xml:space="preserve">Desktop mode – make </w:t>
       </w:r>
       <w:r>
@@ -35,41 +59,13 @@
           <w:numId w:val="1"/>
         </w:numPr>
         <w:rPr>
-          <w:strike/>
-          <w:highlight w:val="black"/>
-        </w:rPr>
-      </w:pPr>
-      <w:r>
-        <w:rPr>
-          <w:strike/>
-          <w:highlight w:val="black"/>
-        </w:rPr>
-        <w:t>Desktop mode – make skills display in column not row</w:t>
-      </w:r>
-    </w:p>
-    <w:p/>
-    <w:p>
-      <w:pPr>
-        <w:pStyle w:val="ListParagraph"/>
-        <w:numPr>
-          <w:ilvl w:val="0"/>
-          <w:numId w:val="1"/>
-        </w:numPr>
-      </w:pPr>
-      <w:r>
-        <w:t>Add video to header</w:t>
-      </w:r>
-    </w:p>
-    <w:p/>
-    <w:p>
-      <w:pPr>
-        <w:pStyle w:val="ListParagraph"/>
-        <w:numPr>
-          <w:ilvl w:val="0"/>
-          <w:numId w:val="1"/>
-        </w:numPr>
-      </w:pPr>
-      <w:r>
+          <w:highlight w:val="darkGreen"/>
+        </w:rPr>
+      </w:pPr>
+      <w:r>
+        <w:rPr>
+          <w:highlight w:val="darkGreen"/>
+        </w:rPr>
         <w:t>Check why LinkedIn link isn’t working</w:t>
       </w:r>
     </w:p>
@@ -118,14 +114,26 @@
           <w:ilvl w:val="0"/>
           <w:numId w:val="1"/>
         </w:numPr>
-      </w:pPr>
-      <w:r>
+        <w:rPr>
+          <w:highlight w:val="darkGreen"/>
+        </w:rPr>
+      </w:pPr>
+      <w:r>
+        <w:rPr>
+          <w:highlight w:val="darkGreen"/>
+        </w:rPr>
         <w:t>Mobile mode – make menu disappear after</w:t>
       </w:r>
       <w:r>
+        <w:rPr>
+          <w:highlight w:val="darkGreen"/>
+        </w:rPr>
         <w:t xml:space="preserve"> </w:t>
       </w:r>
       <w:r>
+        <w:rPr>
+          <w:highlight w:val="darkGreen"/>
+        </w:rPr>
         <w:t>menu item clicked</w:t>
       </w:r>
     </w:p>
@@ -142,195 +150,276 @@
         <w:t>Desktop mode – why does the footer move up?</w:t>
       </w:r>
     </w:p>
-    <w:p/>
-    <w:p>
-      <w:pPr>
-        <w:pStyle w:val="ListParagraph"/>
-        <w:numPr>
-          <w:ilvl w:val="0"/>
-          <w:numId w:val="1"/>
-        </w:numPr>
-      </w:pPr>
-      <w:r>
-        <w:t>Why does the footer move when the screen gets shorter?</w:t>
-      </w:r>
-    </w:p>
-    <w:p/>
-    <w:p>
-      <w:pPr>
-        <w:pStyle w:val="ListParagraph"/>
-        <w:numPr>
-          <w:ilvl w:val="0"/>
-          <w:numId w:val="1"/>
-        </w:numPr>
-      </w:pPr>
-      <w:r>
-        <w:t xml:space="preserve">Mobile mode – why does the open menu go behind images and not over them? </w:t>
-      </w:r>
-    </w:p>
-    <w:p/>
-    <w:p>
-      <w:pPr>
-        <w:pStyle w:val="ListParagraph"/>
-        <w:numPr>
-          <w:ilvl w:val="0"/>
-          <w:numId w:val="1"/>
-        </w:numPr>
-        <w:rPr>
-          <w:highlight w:val="darkGreen"/>
-        </w:rPr>
-      </w:pPr>
-      <w:r>
-        <w:rPr>
-          <w:highlight w:val="darkGreen"/>
-        </w:rPr>
-        <w:t>Chang portfolio from links to images (screenshot of site with hover link that leads to site)</w:t>
-      </w:r>
-    </w:p>
-    <w:p>
-      <w:pPr>
-        <w:rPr>
-          <w:highlight w:val="darkGreen"/>
-        </w:rPr>
-      </w:pPr>
-    </w:p>
-    <w:p>
-      <w:pPr>
-        <w:pStyle w:val="ListParagraph"/>
-        <w:numPr>
-          <w:ilvl w:val="0"/>
-          <w:numId w:val="1"/>
-        </w:numPr>
-        <w:rPr>
-          <w:highlight w:val="darkGreen"/>
-        </w:rPr>
-      </w:pPr>
-      <w:r>
-        <w:t xml:space="preserve"> </w:t>
-      </w:r>
-      <w:r>
-        <w:rPr>
-          <w:highlight w:val="darkGreen"/>
-        </w:rPr>
-        <w:t>Desktop mode – put aside on top like in mobile mode so you can open more space for portfolio images underneath</w:t>
-      </w:r>
-    </w:p>
-    <w:p/>
-    <w:p>
-      <w:pPr>
-        <w:pStyle w:val="ListParagraph"/>
-        <w:numPr>
-          <w:ilvl w:val="0"/>
-          <w:numId w:val="1"/>
-        </w:numPr>
-        <w:rPr>
-          <w:highlight w:val="darkGreen"/>
-        </w:rPr>
-      </w:pPr>
-      <w:r>
-        <w:rPr>
-          <w:highlight w:val="darkGreen"/>
-        </w:rPr>
-        <w:t>Desktop mode – 5</w:t>
-      </w:r>
-      <w:r>
-        <w:rPr>
-          <w:highlight w:val="darkGreen"/>
-        </w:rPr>
-        <w:t xml:space="preserve"> columns for portfolio images</w:t>
-      </w:r>
-    </w:p>
-    <w:p/>
-    <w:p>
-      <w:pPr>
-        <w:pStyle w:val="ListParagraph"/>
-        <w:numPr>
-          <w:ilvl w:val="0"/>
-          <w:numId w:val="1"/>
-        </w:numPr>
-        <w:rPr>
-          <w:highlight w:val="darkGreen"/>
-        </w:rPr>
-      </w:pPr>
-      <w:r>
-        <w:rPr>
-          <w:highlight w:val="darkGreen"/>
-        </w:rPr>
-        <w:t>Tablet mode – 3 columns for portfolio images</w:t>
-      </w:r>
-    </w:p>
-    <w:p/>
-    <w:p>
-      <w:pPr>
-        <w:pStyle w:val="ListParagraph"/>
-        <w:numPr>
-          <w:ilvl w:val="0"/>
-          <w:numId w:val="1"/>
-        </w:numPr>
-      </w:pPr>
-      <w:r>
-        <w:t>Back to top arrow at the bottom</w:t>
-      </w:r>
-    </w:p>
-    <w:p/>
-    <w:p>
-      <w:pPr>
-        <w:pStyle w:val="ListParagraph"/>
-        <w:numPr>
-          <w:ilvl w:val="0"/>
-          <w:numId w:val="1"/>
-        </w:numPr>
-      </w:pPr>
-      <w:r>
-        <w:t xml:space="preserve">Download correct sort and filter icons from </w:t>
-      </w:r>
-      <w:r>
-        <w:t>fontawesome</w:t>
-      </w:r>
-      <w:r>
-        <w:t xml:space="preserve"> or replace icons with anchor tags but find out why the filter one is below and not inline with the sort one.</w:t>
-      </w:r>
-    </w:p>
-    <w:p/>
-    <w:p>
-      <w:pPr>
-        <w:pStyle w:val="ListParagraph"/>
-        <w:numPr>
-          <w:ilvl w:val="0"/>
-          <w:numId w:val="1"/>
-        </w:numPr>
-      </w:pPr>
-      <w:r>
-        <w:t>Make it such that you can’t have menu, sort and filter all open at the same time</w:t>
-      </w:r>
-    </w:p>
-    <w:p/>
-    <w:p>
-      <w:pPr>
-        <w:pStyle w:val="ListParagraph"/>
-        <w:numPr>
-          <w:ilvl w:val="0"/>
-          <w:numId w:val="1"/>
-        </w:numPr>
-      </w:pPr>
-      <w:r>
-        <w:t>Why is it that when I add position absolute to the sort and filter nav’s, the nav menu moves up when it’s open and doesn’t overlay the portfolio pics like the main menu overlays the skills?</w:t>
-      </w:r>
-    </w:p>
-    <w:p/>
-    <w:p>
-      <w:pPr>
-        <w:pStyle w:val="ListParagraph"/>
-        <w:numPr>
-          <w:ilvl w:val="0"/>
-          <w:numId w:val="1"/>
-        </w:numPr>
-      </w:pPr>
-      <w:r>
-        <w:t>Why does tablet mode show 2 and 2 in a row and open space instead of 3 and 1?</w:t>
-      </w:r>
+    <w:p>
       <w:bookmarkStart w:id="0" w:name="_GoBack"/>
       <w:bookmarkEnd w:id="0"/>
+    </w:p>
+    <w:p>
+      <w:pPr>
+        <w:pStyle w:val="ListParagraph"/>
+        <w:numPr>
+          <w:ilvl w:val="0"/>
+          <w:numId w:val="1"/>
+        </w:numPr>
+      </w:pPr>
+      <w:r>
+        <w:t>Why does the footer move when the screen gets shorter?</w:t>
+      </w:r>
+    </w:p>
+    <w:p/>
+    <w:p>
+      <w:pPr>
+        <w:pStyle w:val="ListParagraph"/>
+        <w:numPr>
+          <w:ilvl w:val="0"/>
+          <w:numId w:val="1"/>
+        </w:numPr>
+        <w:rPr>
+          <w:highlight w:val="darkGreen"/>
+        </w:rPr>
+      </w:pPr>
+      <w:r>
+        <w:rPr>
+          <w:highlight w:val="darkGreen"/>
+        </w:rPr>
+        <w:t xml:space="preserve">Mobile mode – why does the open menu go behind images and not over them? </w:t>
+      </w:r>
+    </w:p>
+    <w:p/>
+    <w:p>
+      <w:pPr>
+        <w:pStyle w:val="ListParagraph"/>
+        <w:numPr>
+          <w:ilvl w:val="0"/>
+          <w:numId w:val="1"/>
+        </w:numPr>
+        <w:rPr>
+          <w:highlight w:val="darkGreen"/>
+        </w:rPr>
+      </w:pPr>
+      <w:r>
+        <w:rPr>
+          <w:highlight w:val="darkGreen"/>
+        </w:rPr>
+        <w:t>Chang portfolio from links to images (screenshot of site with hover link that leads to site)</w:t>
+      </w:r>
+    </w:p>
+    <w:p>
+      <w:pPr>
+        <w:rPr>
+          <w:highlight w:val="darkGreen"/>
+        </w:rPr>
+      </w:pPr>
+    </w:p>
+    <w:p>
+      <w:pPr>
+        <w:pStyle w:val="ListParagraph"/>
+        <w:numPr>
+          <w:ilvl w:val="0"/>
+          <w:numId w:val="1"/>
+        </w:numPr>
+        <w:rPr>
+          <w:highlight w:val="darkGreen"/>
+        </w:rPr>
+      </w:pPr>
+      <w:r>
+        <w:t xml:space="preserve"> </w:t>
+      </w:r>
+      <w:r>
+        <w:rPr>
+          <w:highlight w:val="darkGreen"/>
+        </w:rPr>
+        <w:t>Desktop mode – put aside on top like in mobile mode so you can open more space for portfolio images underneath</w:t>
+      </w:r>
+    </w:p>
+    <w:p/>
+    <w:p>
+      <w:pPr>
+        <w:pStyle w:val="ListParagraph"/>
+        <w:numPr>
+          <w:ilvl w:val="0"/>
+          <w:numId w:val="1"/>
+        </w:numPr>
+        <w:rPr>
+          <w:highlight w:val="darkGreen"/>
+        </w:rPr>
+      </w:pPr>
+      <w:r>
+        <w:rPr>
+          <w:highlight w:val="darkGreen"/>
+        </w:rPr>
+        <w:t>Desktop mode – 5</w:t>
+      </w:r>
+      <w:r>
+        <w:rPr>
+          <w:highlight w:val="darkGreen"/>
+        </w:rPr>
+        <w:t xml:space="preserve"> columns for portfolio images</w:t>
+      </w:r>
+    </w:p>
+    <w:p/>
+    <w:p>
+      <w:pPr>
+        <w:pStyle w:val="ListParagraph"/>
+        <w:numPr>
+          <w:ilvl w:val="0"/>
+          <w:numId w:val="1"/>
+        </w:numPr>
+        <w:rPr>
+          <w:highlight w:val="darkGreen"/>
+        </w:rPr>
+      </w:pPr>
+      <w:r>
+        <w:rPr>
+          <w:highlight w:val="darkGreen"/>
+        </w:rPr>
+        <w:t>Tablet mode – 3 columns for portfolio images</w:t>
+      </w:r>
+    </w:p>
+    <w:p/>
+    <w:p>
+      <w:pPr>
+        <w:pStyle w:val="ListParagraph"/>
+        <w:numPr>
+          <w:ilvl w:val="0"/>
+          <w:numId w:val="1"/>
+        </w:numPr>
+      </w:pPr>
+      <w:r>
+        <w:t>Back to top arrow at the bottom</w:t>
+      </w:r>
+    </w:p>
+    <w:p/>
+    <w:p>
+      <w:pPr>
+        <w:pStyle w:val="ListParagraph"/>
+        <w:numPr>
+          <w:ilvl w:val="0"/>
+          <w:numId w:val="1"/>
+        </w:numPr>
+        <w:rPr>
+          <w:highlight w:val="darkGreen"/>
+        </w:rPr>
+      </w:pPr>
+      <w:r>
+        <w:rPr>
+          <w:highlight w:val="darkGreen"/>
+        </w:rPr>
+        <w:t xml:space="preserve">Download correct sort and filter icons from </w:t>
+      </w:r>
+      <w:proofErr w:type="spellStart"/>
+      <w:r>
+        <w:rPr>
+          <w:highlight w:val="darkGreen"/>
+        </w:rPr>
+        <w:t>fontawesome</w:t>
+      </w:r>
+      <w:proofErr w:type="spellEnd"/>
+      <w:r>
+        <w:rPr>
+          <w:highlight w:val="darkGreen"/>
+        </w:rPr>
+        <w:t xml:space="preserve"> or replace icons with anchor tags but find out why the filter one is below and not </w:t>
+      </w:r>
+      <w:proofErr w:type="spellStart"/>
+      <w:r>
+        <w:rPr>
+          <w:highlight w:val="darkGreen"/>
+        </w:rPr>
+        <w:t>inline</w:t>
+      </w:r>
+      <w:proofErr w:type="spellEnd"/>
+      <w:r>
+        <w:rPr>
+          <w:highlight w:val="darkGreen"/>
+        </w:rPr>
+        <w:t xml:space="preserve"> with the sort one.</w:t>
+      </w:r>
+    </w:p>
+    <w:p/>
+    <w:p>
+      <w:pPr>
+        <w:pStyle w:val="ListParagraph"/>
+        <w:numPr>
+          <w:ilvl w:val="0"/>
+          <w:numId w:val="1"/>
+        </w:numPr>
+        <w:rPr>
+          <w:highlight w:val="darkGreen"/>
+        </w:rPr>
+      </w:pPr>
+      <w:r>
+        <w:rPr>
+          <w:highlight w:val="darkGreen"/>
+        </w:rPr>
+        <w:t>Make it such that you can’t have menu, sort and filter all open at the same time</w:t>
+      </w:r>
+    </w:p>
+    <w:p/>
+    <w:p>
+      <w:pPr>
+        <w:pStyle w:val="ListParagraph"/>
+        <w:numPr>
+          <w:ilvl w:val="0"/>
+          <w:numId w:val="1"/>
+        </w:numPr>
+        <w:rPr>
+          <w:highlight w:val="darkGreen"/>
+        </w:rPr>
+      </w:pPr>
+      <w:r>
+        <w:rPr>
+          <w:highlight w:val="darkGreen"/>
+        </w:rPr>
+        <w:t xml:space="preserve">Why is it that when I add position absolute to the sort and filter </w:t>
+      </w:r>
+      <w:proofErr w:type="spellStart"/>
+      <w:r>
+        <w:rPr>
+          <w:highlight w:val="darkGreen"/>
+        </w:rPr>
+        <w:t>nav’s</w:t>
+      </w:r>
+      <w:proofErr w:type="spellEnd"/>
+      <w:r>
+        <w:rPr>
+          <w:highlight w:val="darkGreen"/>
+        </w:rPr>
+        <w:t xml:space="preserve">, the </w:t>
+      </w:r>
+      <w:proofErr w:type="spellStart"/>
+      <w:r>
+        <w:rPr>
+          <w:highlight w:val="darkGreen"/>
+        </w:rPr>
+        <w:t>nav</w:t>
+      </w:r>
+      <w:proofErr w:type="spellEnd"/>
+      <w:r>
+        <w:rPr>
+          <w:highlight w:val="darkGreen"/>
+        </w:rPr>
+        <w:t xml:space="preserve"> menu moves up when it’s open and doesn’t overlay the portfolio pics like the main menu overlays the skills?</w:t>
+      </w:r>
+    </w:p>
+    <w:p/>
+    <w:p>
+      <w:pPr>
+        <w:pStyle w:val="ListParagraph"/>
+        <w:numPr>
+          <w:ilvl w:val="0"/>
+          <w:numId w:val="1"/>
+        </w:numPr>
+        <w:rPr>
+          <w:highlight w:val="darkGreen"/>
+        </w:rPr>
+      </w:pPr>
+      <w:r>
+        <w:rPr>
+          <w:highlight w:val="darkGreen"/>
+        </w:rPr>
+        <w:t>Why does tablet mode show 2 and 2 in a row and open space instead of 3 and 1?</w:t>
+      </w:r>
     </w:p>
     <w:p/>
     <w:p>

</xml_diff>

<commit_message>
adding jquery to index.html
</commit_message>
<xml_diff>
--- a/portfolio/Portfolio Notes.docx
+++ b/portfolio/Portfolio Notes.docx
@@ -9,39 +9,210 @@
     </w:p>
     <w:p/>
     <w:p>
-      <w:pPr>
-        <w:pStyle w:val="ListParagraph"/>
-        <w:numPr>
-          <w:ilvl w:val="0"/>
-          <w:numId w:val="1"/>
-        </w:numPr>
-      </w:pPr>
-      <w:r>
+      <w:r>
+        <w:t>New Questions</w:t>
+      </w:r>
+    </w:p>
+    <w:p>
+      <w:pPr>
+        <w:pStyle w:val="ListParagraph"/>
+        <w:numPr>
+          <w:ilvl w:val="0"/>
+          <w:numId w:val="1"/>
+        </w:numPr>
+        <w:rPr>
+          <w:highlight w:val="green"/>
+        </w:rPr>
+      </w:pPr>
+      <w:r>
+        <w:rPr>
+          <w:highlight w:val="green"/>
+        </w:rPr>
         <w:t>Why does the video not play?</w:t>
       </w:r>
     </w:p>
     <w:p>
       <w:pPr>
         <w:pStyle w:val="ListParagraph"/>
-        <w:numPr>
-          <w:ilvl w:val="0"/>
-          <w:numId w:val="1"/>
-        </w:numPr>
-      </w:pPr>
-      <w:r>
-        <w:t>Why is the video longer than window height?</w:t>
-      </w:r>
-    </w:p>
-    <w:p>
-      <w:pPr>
-        <w:pStyle w:val="ListParagraph"/>
-        <w:numPr>
-          <w:ilvl w:val="0"/>
-          <w:numId w:val="1"/>
-        </w:numPr>
-      </w:pPr>
-      <w:r>
-        <w:t xml:space="preserve">Desktop mode – make </w:t>
+        <w:rPr>
+          <w:highlight w:val="green"/>
+        </w:rPr>
+      </w:pPr>
+    </w:p>
+    <w:p>
+      <w:pPr>
+        <w:pStyle w:val="ListParagraph"/>
+        <w:numPr>
+          <w:ilvl w:val="0"/>
+          <w:numId w:val="1"/>
+        </w:numPr>
+        <w:rPr>
+          <w:highlight w:val="green"/>
+        </w:rPr>
+      </w:pPr>
+      <w:r>
+        <w:rPr>
+          <w:highlight w:val="green"/>
+        </w:rPr>
+        <w:t xml:space="preserve">Why </w:t>
+      </w:r>
+      <w:r>
+        <w:rPr>
+          <w:highlight w:val="green"/>
+        </w:rPr>
+        <w:t>does the video move when the window is resized? Sometimes it gets smaller than the width of the window and other times it moves down the window to where the portfolio images are.</w:t>
+      </w:r>
+    </w:p>
+    <w:p>
+      <w:pPr>
+        <w:rPr>
+          <w:highlight w:val="green"/>
+        </w:rPr>
+      </w:pPr>
+    </w:p>
+    <w:p>
+      <w:pPr>
+        <w:pStyle w:val="ListParagraph"/>
+        <w:numPr>
+          <w:ilvl w:val="0"/>
+          <w:numId w:val="1"/>
+        </w:numPr>
+      </w:pPr>
+      <w:r>
+        <w:t xml:space="preserve">Red goal below. I’m not sure how I got this to work but it does. Go over html, </w:t>
+      </w:r>
+      <w:proofErr w:type="spellStart"/>
+      <w:r>
+        <w:t>css</w:t>
+      </w:r>
+      <w:proofErr w:type="spellEnd"/>
+      <w:r>
+        <w:t xml:space="preserve"> and JavaScript with Jen.</w:t>
+      </w:r>
+      <w:r>
+        <w:t xml:space="preserve"> Also, since the position is fixed, does it matter where in the body I put it?</w:t>
+      </w:r>
+    </w:p>
+    <w:p/>
+    <w:p>
+      <w:pPr>
+        <w:pStyle w:val="ListParagraph"/>
+        <w:numPr>
+          <w:ilvl w:val="0"/>
+          <w:numId w:val="1"/>
+        </w:numPr>
+      </w:pPr>
+      <w:r>
+        <w:t>Each of the portfolio pages should still have the landing page as index.html right?</w:t>
+      </w:r>
+    </w:p>
+    <w:p/>
+    <w:p>
+      <w:pPr>
+        <w:pStyle w:val="ListParagraph"/>
+        <w:numPr>
+          <w:ilvl w:val="0"/>
+          <w:numId w:val="1"/>
+        </w:numPr>
+      </w:pPr>
+      <w:r>
+        <w:t xml:space="preserve">Skill as JavaScript or </w:t>
+      </w:r>
+      <w:proofErr w:type="spellStart"/>
+      <w:r>
+        <w:t>jquery</w:t>
+      </w:r>
+      <w:proofErr w:type="spellEnd"/>
+      <w:r>
+        <w:t>?</w:t>
+      </w:r>
+    </w:p>
+    <w:p/>
+    <w:p>
+      <w:r>
+        <w:t>Goals</w:t>
+      </w:r>
+    </w:p>
+    <w:p>
+      <w:pPr>
+        <w:pStyle w:val="ListParagraph"/>
+        <w:numPr>
+          <w:ilvl w:val="0"/>
+          <w:numId w:val="1"/>
+        </w:numPr>
+        <w:rPr>
+          <w:highlight w:val="green"/>
+        </w:rPr>
+      </w:pPr>
+      <w:r>
+        <w:rPr>
+          <w:highlight w:val="green"/>
+        </w:rPr>
+        <w:t xml:space="preserve">Have portfolio </w:t>
+      </w:r>
+      <w:r>
+        <w:rPr>
+          <w:highlight w:val="green"/>
+        </w:rPr>
+        <w:t>pages open in new tab when clicked</w:t>
+      </w:r>
+    </w:p>
+    <w:p>
+      <w:pPr>
+        <w:rPr>
+          <w:highlight w:val="green"/>
+        </w:rPr>
+      </w:pPr>
+    </w:p>
+    <w:p>
+      <w:pPr>
+        <w:pStyle w:val="ListParagraph"/>
+        <w:numPr>
+          <w:ilvl w:val="0"/>
+          <w:numId w:val="1"/>
+        </w:numPr>
+      </w:pPr>
+      <w:r>
+        <w:t>Get Sort and Filter working using JavaScript</w:t>
+      </w:r>
+      <w:r>
+        <w:t xml:space="preserve"> – think about giving each of a containing </w:t>
+      </w:r>
+      <w:proofErr w:type="spellStart"/>
+      <w:r>
+        <w:t>divs</w:t>
+      </w:r>
+      <w:proofErr w:type="spellEnd"/>
+      <w:r>
+        <w:t xml:space="preserve"> a</w:t>
+      </w:r>
+      <w:r>
+        <w:t>n id for sort and a class for filter i.e. the ones with similar things in filter get the same class.</w:t>
+      </w:r>
+    </w:p>
+    <w:p/>
+    <w:p>
+      <w:pPr>
+        <w:pStyle w:val="ListParagraph"/>
+        <w:numPr>
+          <w:ilvl w:val="0"/>
+          <w:numId w:val="1"/>
+        </w:numPr>
+      </w:pPr>
+      <w:r>
+        <w:t xml:space="preserve">Desktop mode </w:t>
+      </w:r>
+      <w:r>
+        <w:t>and tablet</w:t>
+      </w:r>
+      <w:r>
+        <w:t xml:space="preserve"> mode</w:t>
+      </w:r>
+      <w:r>
+        <w:t xml:space="preserve"> </w:t>
+      </w:r>
+      <w:r>
+        <w:t xml:space="preserve">– make </w:t>
       </w:r>
       <w:r>
         <w:t>menu stick</w:t>
@@ -49,6 +220,9 @@
       <w:r>
         <w:t xml:space="preserve"> to top when scrolling</w:t>
       </w:r>
+      <w:r>
+        <w:t xml:space="preserve"> up</w:t>
+      </w:r>
     </w:p>
     <w:p/>
     <w:p>
@@ -59,6 +233,58 @@
           <w:numId w:val="1"/>
         </w:numPr>
         <w:rPr>
+          <w:highlight w:val="red"/>
+        </w:rPr>
+      </w:pPr>
+      <w:r>
+        <w:rPr>
+          <w:highlight w:val="red"/>
+        </w:rPr>
+        <w:t xml:space="preserve">Back to top </w:t>
+      </w:r>
+      <w:r>
+        <w:rPr>
+          <w:highlight w:val="red"/>
+        </w:rPr>
+        <w:t xml:space="preserve">scroll </w:t>
+      </w:r>
+      <w:r>
+        <w:rPr>
+          <w:highlight w:val="red"/>
+        </w:rPr>
+        <w:t>arrow at the bottom</w:t>
+      </w:r>
+    </w:p>
+    <w:p/>
+    <w:p>
+      <w:pPr>
+        <w:pStyle w:val="ListParagraph"/>
+        <w:numPr>
+          <w:ilvl w:val="0"/>
+          <w:numId w:val="1"/>
+        </w:numPr>
+      </w:pPr>
+      <w:r>
+        <w:t>Portfolio image slideshow</w:t>
+      </w:r>
+    </w:p>
+    <w:p/>
+    <w:p>
+      <w:r>
+        <w:t>Old Q</w:t>
+      </w:r>
+      <w:r>
+        <w:t>uestions</w:t>
+      </w:r>
+    </w:p>
+    <w:p>
+      <w:pPr>
+        <w:pStyle w:val="ListParagraph"/>
+        <w:numPr>
+          <w:ilvl w:val="0"/>
+          <w:numId w:val="1"/>
+        </w:numPr>
+        <w:rPr>
           <w:highlight w:val="darkGreen"/>
         </w:rPr>
       </w:pPr>
@@ -69,385 +295,391 @@
         <w:t>Check why LinkedIn link isn’t working</w:t>
       </w:r>
     </w:p>
+    <w:p>
+      <w:pPr>
+        <w:pStyle w:val="ListParagraph"/>
+        <w:numPr>
+          <w:ilvl w:val="0"/>
+          <w:numId w:val="1"/>
+        </w:numPr>
+        <w:rPr>
+          <w:highlight w:val="darkGreen"/>
+        </w:rPr>
+      </w:pPr>
+      <w:r>
+        <w:rPr>
+          <w:highlight w:val="darkGreen"/>
+        </w:rPr>
+        <w:t>Make sort and filter links not show</w:t>
+      </w:r>
+      <w:r>
+        <w:rPr>
+          <w:highlight w:val="darkGreen"/>
+        </w:rPr>
+        <w:t xml:space="preserve"> unless</w:t>
+      </w:r>
+      <w:r>
+        <w:rPr>
+          <w:highlight w:val="darkGreen"/>
+        </w:rPr>
+        <w:t xml:space="preserve"> icon</w:t>
+      </w:r>
+      <w:r>
+        <w:rPr>
+          <w:highlight w:val="darkGreen"/>
+        </w:rPr>
+        <w:t xml:space="preserve"> clicked</w:t>
+      </w:r>
+    </w:p>
+    <w:p>
+      <w:pPr>
+        <w:pStyle w:val="ListParagraph"/>
+        <w:numPr>
+          <w:ilvl w:val="0"/>
+          <w:numId w:val="1"/>
+        </w:numPr>
+        <w:rPr>
+          <w:highlight w:val="darkGreen"/>
+        </w:rPr>
+      </w:pPr>
+      <w:r>
+        <w:rPr>
+          <w:highlight w:val="darkGreen"/>
+        </w:rPr>
+        <w:t>Mobile mode – make menu disappear after</w:t>
+      </w:r>
+      <w:r>
+        <w:rPr>
+          <w:highlight w:val="darkGreen"/>
+        </w:rPr>
+        <w:t xml:space="preserve"> </w:t>
+      </w:r>
+      <w:r>
+        <w:rPr>
+          <w:highlight w:val="darkGreen"/>
+        </w:rPr>
+        <w:t>menu item clicked</w:t>
+      </w:r>
+    </w:p>
+    <w:p>
+      <w:pPr>
+        <w:pStyle w:val="ListParagraph"/>
+        <w:numPr>
+          <w:ilvl w:val="0"/>
+          <w:numId w:val="1"/>
+        </w:numPr>
+        <w:rPr>
+          <w:highlight w:val="darkGreen"/>
+        </w:rPr>
+      </w:pPr>
+      <w:r>
+        <w:rPr>
+          <w:highlight w:val="darkGreen"/>
+        </w:rPr>
+        <w:t>Desktop mode – why does the footer move up?</w:t>
+      </w:r>
+    </w:p>
+    <w:p>
+      <w:pPr>
+        <w:pStyle w:val="ListParagraph"/>
+        <w:numPr>
+          <w:ilvl w:val="0"/>
+          <w:numId w:val="1"/>
+        </w:numPr>
+        <w:rPr>
+          <w:highlight w:val="darkGreen"/>
+        </w:rPr>
+      </w:pPr>
+      <w:r>
+        <w:rPr>
+          <w:highlight w:val="darkGreen"/>
+        </w:rPr>
+        <w:t>Why does the footer move when the screen gets shorter?</w:t>
+      </w:r>
+    </w:p>
+    <w:p>
+      <w:pPr>
+        <w:pStyle w:val="ListParagraph"/>
+        <w:numPr>
+          <w:ilvl w:val="0"/>
+          <w:numId w:val="1"/>
+        </w:numPr>
+        <w:rPr>
+          <w:highlight w:val="darkGreen"/>
+        </w:rPr>
+      </w:pPr>
+      <w:r>
+        <w:rPr>
+          <w:highlight w:val="darkGreen"/>
+        </w:rPr>
+        <w:t xml:space="preserve">Mobile mode – why does the open menu go behind images and not over them? </w:t>
+      </w:r>
+    </w:p>
+    <w:p>
+      <w:pPr>
+        <w:pStyle w:val="ListParagraph"/>
+        <w:numPr>
+          <w:ilvl w:val="0"/>
+          <w:numId w:val="1"/>
+        </w:numPr>
+        <w:rPr>
+          <w:highlight w:val="darkGreen"/>
+        </w:rPr>
+      </w:pPr>
+      <w:r>
+        <w:rPr>
+          <w:highlight w:val="darkGreen"/>
+        </w:rPr>
+        <w:t>Chang portfolio from links to images (screenshot of site with hover link that leads to site)</w:t>
+      </w:r>
+    </w:p>
+    <w:p>
+      <w:pPr>
+        <w:pStyle w:val="ListParagraph"/>
+        <w:numPr>
+          <w:ilvl w:val="0"/>
+          <w:numId w:val="1"/>
+        </w:numPr>
+        <w:rPr>
+          <w:highlight w:val="darkGreen"/>
+        </w:rPr>
+      </w:pPr>
+      <w:r>
+        <w:t xml:space="preserve"> </w:t>
+      </w:r>
+      <w:r>
+        <w:rPr>
+          <w:highlight w:val="darkGreen"/>
+        </w:rPr>
+        <w:t>Desktop mode – put aside on top like in mobile mode so you can open more space for portfolio images underneath</w:t>
+      </w:r>
+    </w:p>
+    <w:p>
+      <w:pPr>
+        <w:pStyle w:val="ListParagraph"/>
+        <w:numPr>
+          <w:ilvl w:val="0"/>
+          <w:numId w:val="1"/>
+        </w:numPr>
+        <w:rPr>
+          <w:highlight w:val="darkGreen"/>
+        </w:rPr>
+      </w:pPr>
+      <w:r>
+        <w:rPr>
+          <w:highlight w:val="darkGreen"/>
+        </w:rPr>
+        <w:t>Desktop mode – 5</w:t>
+      </w:r>
+      <w:r>
+        <w:rPr>
+          <w:highlight w:val="darkGreen"/>
+        </w:rPr>
+        <w:t xml:space="preserve"> columns for portfolio images</w:t>
+      </w:r>
+    </w:p>
+    <w:p>
+      <w:pPr>
+        <w:pStyle w:val="ListParagraph"/>
+        <w:numPr>
+          <w:ilvl w:val="0"/>
+          <w:numId w:val="1"/>
+        </w:numPr>
+        <w:rPr>
+          <w:highlight w:val="darkGreen"/>
+        </w:rPr>
+      </w:pPr>
+      <w:r>
+        <w:rPr>
+          <w:highlight w:val="darkGreen"/>
+        </w:rPr>
+        <w:t>Tablet mode – 3 columns for portfolio images</w:t>
+      </w:r>
+    </w:p>
+    <w:p>
+      <w:pPr>
+        <w:pStyle w:val="ListParagraph"/>
+        <w:numPr>
+          <w:ilvl w:val="0"/>
+          <w:numId w:val="1"/>
+        </w:numPr>
+        <w:rPr>
+          <w:highlight w:val="darkGreen"/>
+        </w:rPr>
+      </w:pPr>
+      <w:r>
+        <w:rPr>
+          <w:highlight w:val="darkGreen"/>
+        </w:rPr>
+        <w:lastRenderedPageBreak/>
+        <w:t xml:space="preserve">Download correct sort and filter icons from </w:t>
+      </w:r>
+      <w:proofErr w:type="spellStart"/>
+      <w:r>
+        <w:rPr>
+          <w:highlight w:val="darkGreen"/>
+        </w:rPr>
+        <w:t>fontawesome</w:t>
+      </w:r>
+      <w:proofErr w:type="spellEnd"/>
+      <w:r>
+        <w:rPr>
+          <w:highlight w:val="darkGreen"/>
+        </w:rPr>
+        <w:t xml:space="preserve"> or replace icons with anchor tags but find out why the filter one is below and not in</w:t>
+      </w:r>
+      <w:r>
+        <w:rPr>
+          <w:highlight w:val="darkGreen"/>
+        </w:rPr>
+        <w:t>-</w:t>
+      </w:r>
+      <w:r>
+        <w:rPr>
+          <w:highlight w:val="darkGreen"/>
+        </w:rPr>
+        <w:t>line with the sort one.</w:t>
+      </w:r>
+    </w:p>
+    <w:p>
+      <w:pPr>
+        <w:pStyle w:val="ListParagraph"/>
+        <w:numPr>
+          <w:ilvl w:val="0"/>
+          <w:numId w:val="1"/>
+        </w:numPr>
+        <w:rPr>
+          <w:highlight w:val="darkGreen"/>
+        </w:rPr>
+      </w:pPr>
+      <w:r>
+        <w:rPr>
+          <w:highlight w:val="darkGreen"/>
+        </w:rPr>
+        <w:t>Make it such that you can’t have menu, sort and filter all open at the same time</w:t>
+      </w:r>
+    </w:p>
+    <w:p>
+      <w:pPr>
+        <w:pStyle w:val="ListParagraph"/>
+        <w:numPr>
+          <w:ilvl w:val="0"/>
+          <w:numId w:val="1"/>
+        </w:numPr>
+        <w:rPr>
+          <w:highlight w:val="darkGreen"/>
+        </w:rPr>
+      </w:pPr>
+      <w:r>
+        <w:rPr>
+          <w:highlight w:val="darkGreen"/>
+        </w:rPr>
+        <w:t xml:space="preserve">Why is it that when I add position absolute to the sort and filter </w:t>
+      </w:r>
+      <w:proofErr w:type="spellStart"/>
+      <w:r>
+        <w:rPr>
+          <w:highlight w:val="darkGreen"/>
+        </w:rPr>
+        <w:t>nav’s</w:t>
+      </w:r>
+      <w:proofErr w:type="spellEnd"/>
+      <w:r>
+        <w:rPr>
+          <w:highlight w:val="darkGreen"/>
+        </w:rPr>
+        <w:t xml:space="preserve">, the </w:t>
+      </w:r>
+      <w:proofErr w:type="spellStart"/>
+      <w:r>
+        <w:rPr>
+          <w:highlight w:val="darkGreen"/>
+        </w:rPr>
+        <w:t>nav</w:t>
+      </w:r>
+      <w:proofErr w:type="spellEnd"/>
+      <w:r>
+        <w:rPr>
+          <w:highlight w:val="darkGreen"/>
+        </w:rPr>
+        <w:t xml:space="preserve"> menu moves up when it’s open and doesn’t overlay the portfolio pics like the main menu overlays the skills?</w:t>
+      </w:r>
+    </w:p>
+    <w:p>
+      <w:pPr>
+        <w:pStyle w:val="ListParagraph"/>
+        <w:numPr>
+          <w:ilvl w:val="0"/>
+          <w:numId w:val="1"/>
+        </w:numPr>
+        <w:rPr>
+          <w:highlight w:val="darkGreen"/>
+        </w:rPr>
+      </w:pPr>
+      <w:r>
+        <w:rPr>
+          <w:highlight w:val="darkGreen"/>
+        </w:rPr>
+        <w:t>Why does tablet mode show 2 and 2 in a row and open space instead of 3 and 1?</w:t>
+      </w:r>
+    </w:p>
+    <w:p>
+      <w:pPr>
+        <w:pStyle w:val="ListParagraph"/>
+        <w:numPr>
+          <w:ilvl w:val="0"/>
+          <w:numId w:val="1"/>
+        </w:numPr>
+        <w:rPr>
+          <w:highlight w:val="darkGreen"/>
+        </w:rPr>
+      </w:pPr>
+      <w:r>
+        <w:rPr>
+          <w:highlight w:val="darkGreen"/>
+        </w:rPr>
+        <w:t>Make mobile 1 column no</w:t>
+      </w:r>
+      <w:r>
+        <w:rPr>
+          <w:highlight w:val="darkGreen"/>
+        </w:rPr>
+        <w:t>t 2</w:t>
+      </w:r>
+    </w:p>
     <w:p/>
-    <w:p>
-      <w:pPr>
-        <w:pStyle w:val="ListParagraph"/>
-        <w:numPr>
-          <w:ilvl w:val="0"/>
-          <w:numId w:val="1"/>
-        </w:numPr>
-        <w:rPr>
-          <w:highlight w:val="darkGreen"/>
-        </w:rPr>
-      </w:pPr>
-      <w:r>
-        <w:rPr>
-          <w:highlight w:val="darkGreen"/>
-        </w:rPr>
-        <w:t>Make sort and filter links not show</w:t>
-      </w:r>
-      <w:r>
-        <w:rPr>
-          <w:highlight w:val="darkGreen"/>
-        </w:rPr>
-        <w:t xml:space="preserve"> unless</w:t>
-      </w:r>
-      <w:r>
-        <w:rPr>
-          <w:highlight w:val="darkGreen"/>
-        </w:rPr>
-        <w:t xml:space="preserve"> icon</w:t>
-      </w:r>
-      <w:r>
-        <w:rPr>
-          <w:highlight w:val="darkGreen"/>
-        </w:rPr>
-        <w:t xml:space="preserve"> clicked</w:t>
-      </w:r>
-    </w:p>
     <w:p/>
-    <w:p>
-      <w:pPr>
-        <w:pStyle w:val="ListParagraph"/>
-        <w:numPr>
-          <w:ilvl w:val="0"/>
-          <w:numId w:val="1"/>
-        </w:numPr>
-        <w:rPr>
-          <w:highlight w:val="darkGreen"/>
-        </w:rPr>
-      </w:pPr>
-      <w:r>
-        <w:rPr>
-          <w:highlight w:val="darkGreen"/>
-        </w:rPr>
-        <w:t>Mobile mode – make menu disappear after</w:t>
-      </w:r>
-      <w:r>
-        <w:rPr>
-          <w:highlight w:val="darkGreen"/>
-        </w:rPr>
-        <w:t xml:space="preserve"> </w:t>
-      </w:r>
-      <w:r>
-        <w:rPr>
-          <w:highlight w:val="darkGreen"/>
-        </w:rPr>
-        <w:t>menu item clicked</w:t>
-      </w:r>
-    </w:p>
     <w:p/>
     <w:p>
-      <w:pPr>
-        <w:pStyle w:val="ListParagraph"/>
-        <w:numPr>
-          <w:ilvl w:val="0"/>
-          <w:numId w:val="1"/>
-        </w:numPr>
-      </w:pPr>
-      <w:r>
-        <w:t>Desktop mode – why does the footer move up?</w:t>
-      </w:r>
-    </w:p>
-    <w:p>
+      <w:r>
+        <w:t xml:space="preserve">#portfolio-images </w:t>
+      </w:r>
+      <w:proofErr w:type="spellStart"/>
+      <w:proofErr w:type="gramStart"/>
+      <w:r>
+        <w:t>div:nth</w:t>
+      </w:r>
+      <w:proofErr w:type="gramEnd"/>
+      <w:r>
+        <w:t>-of-type</w:t>
+      </w:r>
+      <w:proofErr w:type="spellEnd"/>
+      <w:r>
+        <w:t>(2) {</w:t>
+      </w:r>
+    </w:p>
+    <w:p>
+      <w:r>
+        <w:t xml:space="preserve">  display: none;</w:t>
+      </w:r>
+    </w:p>
+    <w:p>
+      <w:r>
+        <w:t>}</w:t>
+      </w:r>
       <w:bookmarkStart w:id="0" w:name="_GoBack"/>
       <w:bookmarkEnd w:id="0"/>
     </w:p>
-    <w:p>
-      <w:pPr>
-        <w:pStyle w:val="ListParagraph"/>
-        <w:numPr>
-          <w:ilvl w:val="0"/>
-          <w:numId w:val="1"/>
-        </w:numPr>
-      </w:pPr>
-      <w:r>
-        <w:t>Why does the footer move when the screen gets shorter?</w:t>
-      </w:r>
-    </w:p>
-    <w:p/>
-    <w:p>
-      <w:pPr>
-        <w:pStyle w:val="ListParagraph"/>
-        <w:numPr>
-          <w:ilvl w:val="0"/>
-          <w:numId w:val="1"/>
-        </w:numPr>
-        <w:rPr>
-          <w:highlight w:val="darkGreen"/>
-        </w:rPr>
-      </w:pPr>
-      <w:r>
-        <w:rPr>
-          <w:highlight w:val="darkGreen"/>
-        </w:rPr>
-        <w:t xml:space="preserve">Mobile mode – why does the open menu go behind images and not over them? </w:t>
-      </w:r>
-    </w:p>
-    <w:p/>
-    <w:p>
-      <w:pPr>
-        <w:pStyle w:val="ListParagraph"/>
-        <w:numPr>
-          <w:ilvl w:val="0"/>
-          <w:numId w:val="1"/>
-        </w:numPr>
-        <w:rPr>
-          <w:highlight w:val="darkGreen"/>
-        </w:rPr>
-      </w:pPr>
-      <w:r>
-        <w:rPr>
-          <w:highlight w:val="darkGreen"/>
-        </w:rPr>
-        <w:t>Chang portfolio from links to images (screenshot of site with hover link that leads to site)</w:t>
-      </w:r>
-    </w:p>
-    <w:p>
-      <w:pPr>
-        <w:rPr>
-          <w:highlight w:val="darkGreen"/>
-        </w:rPr>
-      </w:pPr>
-    </w:p>
-    <w:p>
-      <w:pPr>
-        <w:pStyle w:val="ListParagraph"/>
-        <w:numPr>
-          <w:ilvl w:val="0"/>
-          <w:numId w:val="1"/>
-        </w:numPr>
-        <w:rPr>
-          <w:highlight w:val="darkGreen"/>
-        </w:rPr>
-      </w:pPr>
-      <w:r>
-        <w:t xml:space="preserve"> </w:t>
-      </w:r>
-      <w:r>
-        <w:rPr>
-          <w:highlight w:val="darkGreen"/>
-        </w:rPr>
-        <w:t>Desktop mode – put aside on top like in mobile mode so you can open more space for portfolio images underneath</w:t>
-      </w:r>
-    </w:p>
-    <w:p/>
-    <w:p>
-      <w:pPr>
-        <w:pStyle w:val="ListParagraph"/>
-        <w:numPr>
-          <w:ilvl w:val="0"/>
-          <w:numId w:val="1"/>
-        </w:numPr>
-        <w:rPr>
-          <w:highlight w:val="darkGreen"/>
-        </w:rPr>
-      </w:pPr>
-      <w:r>
-        <w:rPr>
-          <w:highlight w:val="darkGreen"/>
-        </w:rPr>
-        <w:t>Desktop mode – 5</w:t>
-      </w:r>
-      <w:r>
-        <w:rPr>
-          <w:highlight w:val="darkGreen"/>
-        </w:rPr>
-        <w:t xml:space="preserve"> columns for portfolio images</w:t>
-      </w:r>
-    </w:p>
-    <w:p/>
-    <w:p>
-      <w:pPr>
-        <w:pStyle w:val="ListParagraph"/>
-        <w:numPr>
-          <w:ilvl w:val="0"/>
-          <w:numId w:val="1"/>
-        </w:numPr>
-        <w:rPr>
-          <w:highlight w:val="darkGreen"/>
-        </w:rPr>
-      </w:pPr>
-      <w:r>
-        <w:rPr>
-          <w:highlight w:val="darkGreen"/>
-        </w:rPr>
-        <w:t>Tablet mode – 3 columns for portfolio images</w:t>
-      </w:r>
-    </w:p>
-    <w:p/>
-    <w:p>
-      <w:pPr>
-        <w:pStyle w:val="ListParagraph"/>
-        <w:numPr>
-          <w:ilvl w:val="0"/>
-          <w:numId w:val="1"/>
-        </w:numPr>
-      </w:pPr>
-      <w:r>
-        <w:t>Back to top arrow at the bottom</w:t>
-      </w:r>
-    </w:p>
-    <w:p/>
-    <w:p>
-      <w:pPr>
-        <w:pStyle w:val="ListParagraph"/>
-        <w:numPr>
-          <w:ilvl w:val="0"/>
-          <w:numId w:val="1"/>
-        </w:numPr>
-        <w:rPr>
-          <w:highlight w:val="darkGreen"/>
-        </w:rPr>
-      </w:pPr>
-      <w:r>
-        <w:rPr>
-          <w:highlight w:val="darkGreen"/>
-        </w:rPr>
-        <w:t xml:space="preserve">Download correct sort and filter icons from </w:t>
-      </w:r>
-      <w:proofErr w:type="spellStart"/>
-      <w:r>
-        <w:rPr>
-          <w:highlight w:val="darkGreen"/>
-        </w:rPr>
-        <w:t>fontawesome</w:t>
-      </w:r>
-      <w:proofErr w:type="spellEnd"/>
-      <w:r>
-        <w:rPr>
-          <w:highlight w:val="darkGreen"/>
-        </w:rPr>
-        <w:t xml:space="preserve"> or replace icons with anchor tags but find out why the filter one is below and not </w:t>
-      </w:r>
-      <w:proofErr w:type="spellStart"/>
-      <w:r>
-        <w:rPr>
-          <w:highlight w:val="darkGreen"/>
-        </w:rPr>
-        <w:t>inline</w:t>
-      </w:r>
-      <w:proofErr w:type="spellEnd"/>
-      <w:r>
-        <w:rPr>
-          <w:highlight w:val="darkGreen"/>
-        </w:rPr>
-        <w:t xml:space="preserve"> with the sort one.</w:t>
-      </w:r>
-    </w:p>
-    <w:p/>
-    <w:p>
-      <w:pPr>
-        <w:pStyle w:val="ListParagraph"/>
-        <w:numPr>
-          <w:ilvl w:val="0"/>
-          <w:numId w:val="1"/>
-        </w:numPr>
-        <w:rPr>
-          <w:highlight w:val="darkGreen"/>
-        </w:rPr>
-      </w:pPr>
-      <w:r>
-        <w:rPr>
-          <w:highlight w:val="darkGreen"/>
-        </w:rPr>
-        <w:t>Make it such that you can’t have menu, sort and filter all open at the same time</w:t>
-      </w:r>
-    </w:p>
-    <w:p/>
-    <w:p>
-      <w:pPr>
-        <w:pStyle w:val="ListParagraph"/>
-        <w:numPr>
-          <w:ilvl w:val="0"/>
-          <w:numId w:val="1"/>
-        </w:numPr>
-        <w:rPr>
-          <w:highlight w:val="darkGreen"/>
-        </w:rPr>
-      </w:pPr>
-      <w:r>
-        <w:rPr>
-          <w:highlight w:val="darkGreen"/>
-        </w:rPr>
-        <w:t xml:space="preserve">Why is it that when I add position absolute to the sort and filter </w:t>
-      </w:r>
-      <w:proofErr w:type="spellStart"/>
-      <w:r>
-        <w:rPr>
-          <w:highlight w:val="darkGreen"/>
-        </w:rPr>
-        <w:t>nav’s</w:t>
-      </w:r>
-      <w:proofErr w:type="spellEnd"/>
-      <w:r>
-        <w:rPr>
-          <w:highlight w:val="darkGreen"/>
-        </w:rPr>
-        <w:t xml:space="preserve">, the </w:t>
-      </w:r>
-      <w:proofErr w:type="spellStart"/>
-      <w:r>
-        <w:rPr>
-          <w:highlight w:val="darkGreen"/>
-        </w:rPr>
-        <w:t>nav</w:t>
-      </w:r>
-      <w:proofErr w:type="spellEnd"/>
-      <w:r>
-        <w:rPr>
-          <w:highlight w:val="darkGreen"/>
-        </w:rPr>
-        <w:t xml:space="preserve"> menu moves up when it’s open and doesn’t overlay the portfolio pics like the main menu overlays the skills?</w:t>
-      </w:r>
-    </w:p>
-    <w:p/>
-    <w:p>
-      <w:pPr>
-        <w:pStyle w:val="ListParagraph"/>
-        <w:numPr>
-          <w:ilvl w:val="0"/>
-          <w:numId w:val="1"/>
-        </w:numPr>
-        <w:rPr>
-          <w:highlight w:val="darkGreen"/>
-        </w:rPr>
-      </w:pPr>
-      <w:r>
-        <w:rPr>
-          <w:highlight w:val="darkGreen"/>
-        </w:rPr>
-        <w:t>Why does tablet mode show 2 and 2 in a row and open space instead of 3 and 1?</w:t>
-      </w:r>
-    </w:p>
-    <w:p/>
-    <w:p>
-      <w:pPr>
-        <w:pStyle w:val="ListParagraph"/>
-        <w:numPr>
-          <w:ilvl w:val="0"/>
-          <w:numId w:val="1"/>
-        </w:numPr>
-        <w:rPr>
-          <w:highlight w:val="darkGreen"/>
-        </w:rPr>
-      </w:pPr>
-      <w:r>
-        <w:rPr>
-          <w:highlight w:val="darkGreen"/>
-        </w:rPr>
-        <w:t>Make mobile 1 column no</w:t>
-      </w:r>
-      <w:r>
-        <w:rPr>
-          <w:highlight w:val="darkGreen"/>
-        </w:rPr>
-        <w:t>t 2</w:t>
-      </w:r>
-    </w:p>
-    <w:p/>
-    <w:p/>
     <w:sectPr>
       <w:pgSz w:w="12240" w:h="15840"/>
       <w:pgMar w:top="1440" w:right="1440" w:bottom="1440" w:left="1440" w:header="720" w:footer="720" w:gutter="0"/>

</xml_diff>